<commit_message>
work on substitution discussion; not built
</commit_message>
<xml_diff>
--- a/Greenhalgh_Montgomery_meta_anal/reformat_000_13643_2020_1448_MOESM1_ESM.docx
+++ b/Greenhalgh_Montgomery_meta_anal/reformat_000_13643_2020_1448_MOESM1_ESM.docx
@@ -332,6 +332,203 @@
         </w:rPr>
       </w:pPr>
     </w:p>
+    <w:p/>
+    <w:p>
+      <w:r>
+        <w:t>DR NOTES</w:t>
+      </w:r>
+      <w:r>
+        <w:br/>
+      </w:r>
+      <w:r>
+        <w:t>SEARCH TERM: “XX &amp; YY” on Web of Science</w:t>
+      </w:r>
+    </w:p>
+    <w:p>
+      <w:r>
+        <w:sym w:font="Wingdings" w:char="F0E0"/>
+      </w:r>
+      <w:r>
+        <w:t xml:space="preserve">  XXX number of studies</w:t>
+      </w:r>
+      <w:r>
+        <w:t xml:space="preserve"> </w:t>
+      </w:r>
+    </w:p>
+    <w:p>
+      <w:r>
+        <w:t>… see</w:t>
+      </w:r>
+    </w:p>
+    <w:p/>
+    <w:p>
+      <w:hyperlink r:id="rId7" w:history="1">
+        <w:r>
+          <w:rPr>
+            <w:rStyle w:val="Hyperlink"/>
+          </w:rPr>
+          <w:t>https://mail.google.com/mail/u/0/#in</w:t>
+        </w:r>
+        <w:r>
+          <w:rPr>
+            <w:rStyle w:val="Hyperlink"/>
+          </w:rPr>
+          <w:t>b</w:t>
+        </w:r>
+        <w:r>
+          <w:rPr>
+            <w:rStyle w:val="Hyperlink"/>
+          </w:rPr>
+          <w:t>ox/FMfcgxwLsdJffPVWSlkXnjzJtwwTDrQX?projector=1&amp;messagePartId=0.0</w:t>
+        </w:r>
+      </w:hyperlink>
+      <w:r>
+        <w:t xml:space="preserve"> </w:t>
+      </w:r>
+    </w:p>
+    <w:p/>
+    <w:p>
+      <w:r>
+        <w:t xml:space="preserve">If title was relevant at all </w:t>
+      </w:r>
+      <w:r>
+        <w:sym w:font="Wingdings" w:char="F0E0"/>
+      </w:r>
+      <w:r>
+        <w:t xml:space="preserve"> read abstract </w:t>
+      </w:r>
+      <w:r>
+        <w:sym w:font="Wingdings" w:char="F0E0"/>
+      </w:r>
+      <w:r>
+        <w:t xml:space="preserve"> read paper</w:t>
+      </w:r>
+    </w:p>
+    <w:p/>
+    <w:p>
+      <w:pPr>
+        <w:rPr>
+          <w:lang w:val="en-US"/>
+        </w:rPr>
+      </w:pPr>
+      <w:r>
+        <w:t>“</w:t>
+      </w:r>
+      <w:proofErr w:type="spellStart"/>
+      <w:r>
+        <w:rPr>
+          <w:lang w:val="en-US"/>
+        </w:rPr>
+        <w:t>ll</w:t>
+      </w:r>
+      <w:proofErr w:type="spellEnd"/>
+      <w:r>
+        <w:rPr>
+          <w:lang w:val="en-US"/>
+        </w:rPr>
+        <w:t xml:space="preserve"> study designs were eligible for inclusion provided they examined factors affecting the use of evidence by philanthropists; however, such factors need not have been the primary focus of those studies. Studies investigating the perceptions of professionals (such as charity CEOs, philanthropic advisors and philanthropic consultants) as to how philanthropists (or how they perceive philanthropists to) use evidence were also eligible for inclusion. Articles were initially screened at the title, publication date and ab- </w:t>
+      </w:r>
+      <w:proofErr w:type="spellStart"/>
+      <w:r>
+        <w:rPr>
+          <w:lang w:val="en-US"/>
+        </w:rPr>
+        <w:t>stract</w:t>
+      </w:r>
+      <w:proofErr w:type="spellEnd"/>
+      <w:r>
+        <w:rPr>
+          <w:lang w:val="en-US"/>
+        </w:rPr>
+        <w:t xml:space="preserve"> level by CG using Endnote.</w:t>
+      </w:r>
+      <w:r>
+        <w:rPr>
+          <w:lang w:val="en-US"/>
+        </w:rPr>
+        <w:t>”</w:t>
+      </w:r>
+      <w:r>
+        <w:rPr>
+          <w:lang w:val="en-US"/>
+        </w:rPr>
+        <w:br/>
+      </w:r>
+      <w:r>
+        <w:rPr>
+          <w:lang w:val="en-US"/>
+        </w:rPr>
+        <w:br/>
+        <w:t xml:space="preserve">It had to engage attitudes? </w:t>
+      </w:r>
+    </w:p>
+    <w:p>
+      <w:pPr>
+        <w:rPr>
+          <w:lang w:val="en-US"/>
+        </w:rPr>
+      </w:pPr>
+      <w:r>
+        <w:rPr>
+          <w:lang w:val="en-US"/>
+        </w:rPr>
+        <w:t>Experimental ones were excluded.</w:t>
+      </w:r>
+    </w:p>
+    <w:p>
+      <w:pPr>
+        <w:rPr>
+          <w:lang w:val="en-US"/>
+        </w:rPr>
+      </w:pPr>
+      <w:r>
+        <w:rPr>
+          <w:lang w:val="en-US"/>
+        </w:rPr>
+        <w:t xml:space="preserve">Wanted to get ones where philanthropists reported how *they* used evidence … understand their lived experience </w:t>
+      </w:r>
+    </w:p>
+    <w:p>
+      <w:pPr>
+        <w:rPr>
+          <w:lang w:val="en-US"/>
+        </w:rPr>
+      </w:pPr>
+    </w:p>
+    <w:p>
+      <w:pPr>
+        <w:rPr>
+          <w:lang w:val="en-US"/>
+        </w:rPr>
+      </w:pPr>
+      <w:r>
+        <w:rPr>
+          <w:lang w:val="en-US"/>
+        </w:rPr>
+        <w:t>A lot of paper ‘fell out at quality control/critical appraisal’. Many failed to report on methods</w:t>
+      </w:r>
+      <w:r>
+        <w:rPr>
+          <w:lang w:val="en-US"/>
+        </w:rPr>
+        <w:t xml:space="preserve">. </w:t>
+      </w:r>
+    </w:p>
+    <w:p>
+      <w:pPr>
+        <w:rPr>
+          <w:lang w:val="en-US"/>
+        </w:rPr>
+      </w:pPr>
+      <w:r>
+        <w:rPr>
+          <w:lang w:val="en-US"/>
+        </w:rPr>
+        <w:t>A lot of evidence is produced by charities who can’t afford to publish</w:t>
+      </w:r>
+    </w:p>
+    <w:p/>
+    <w:p/>
     <w:p>
       <w:pPr>
         <w:pStyle w:val="Heading2"/>
@@ -6080,7 +6277,7 @@
               </w:rPr>
               <w:t>Buchanan has been working with givers for close to 20 years. His platform has been the </w:t>
             </w:r>
-            <w:hyperlink r:id="rId7" w:history="1">
+            <w:hyperlink r:id="rId8" w:history="1">
               <w:r>
                 <w:rPr>
                   <w:rStyle w:val="Hyperlink"/>
@@ -9230,8 +9427,8 @@
     </w:p>
     <w:p/>
     <w:sectPr>
-      <w:headerReference w:type="default" r:id="rId8"/>
-      <w:footerReference w:type="default" r:id="rId9"/>
+      <w:headerReference w:type="default" r:id="rId9"/>
+      <w:footerReference w:type="default" r:id="rId10"/>
       <w:pgSz w:w="16840" w:h="11900" w:orient="landscape"/>
       <w:pgMar w:top="1440" w:right="816" w:bottom="1440" w:left="567" w:header="709" w:footer="709" w:gutter="0"/>
       <w:cols w:space="708"/>
@@ -11814,7 +12011,6 @@
   <w:style w:type="character" w:default="1" w:styleId="DefaultParagraphFont">
     <w:name w:val="Default Paragraph Font"/>
     <w:uiPriority w:val="1"/>
-    <w:semiHidden/>
     <w:unhideWhenUsed/>
   </w:style>
   <w:style w:type="table" w:default="1" w:styleId="TableNormal">
@@ -12011,6 +12207,30 @@
       <w:i/>
       <w:iCs/>
       <w:color w:val="2F5496" w:themeColor="accent1" w:themeShade="BF"/>
+    </w:rPr>
+  </w:style>
+  <w:style w:type="character" w:styleId="UnresolvedMention">
+    <w:name w:val="Unresolved Mention"/>
+    <w:basedOn w:val="DefaultParagraphFont"/>
+    <w:uiPriority w:val="99"/>
+    <w:semiHidden/>
+    <w:unhideWhenUsed/>
+    <w:rsid w:val="004D69AA"/>
+    <w:rPr>
+      <w:color w:val="605E5C"/>
+      <w:shd w:val="clear" w:color="auto" w:fill="E1DFDD"/>
+    </w:rPr>
+  </w:style>
+  <w:style w:type="character" w:styleId="FollowedHyperlink">
+    <w:name w:val="FollowedHyperlink"/>
+    <w:basedOn w:val="DefaultParagraphFont"/>
+    <w:uiPriority w:val="99"/>
+    <w:semiHidden/>
+    <w:unhideWhenUsed/>
+    <w:rsid w:val="000C7613"/>
+    <w:rPr>
+      <w:color w:val="954F72" w:themeColor="followedHyperlink"/>
+      <w:u w:val="single"/>
     </w:rPr>
   </w:style>
 </w:styles>

</xml_diff>